<commit_message>
Rectification cahier des charges
</commit_message>
<xml_diff>
--- a/doc/cahier des charges Cliiink.docx
+++ b/doc/cahier des charges Cliiink.docx
@@ -157,8 +157,16 @@
                                     <w:rPr>
                                       <w:lang w:val="fr-FR"/>
                                     </w:rPr>
-                                    <w:t>Stage Cliiink</w:t>
+                                    <w:t xml:space="preserve">Stage </w:t>
                                   </w:r>
+                                  <w:proofErr w:type="spellStart"/>
+                                  <w:r>
+                                    <w:rPr>
+                                      <w:lang w:val="fr-FR"/>
+                                    </w:rPr>
+                                    <w:t>Cliiink</w:t>
+                                  </w:r>
+                                  <w:proofErr w:type="spellEnd"/>
                                 </w:p>
                               </w:txbxContent>
                             </wps:txbx>
@@ -209,8 +217,16 @@
                               <w:rPr>
                                 <w:lang w:val="fr-FR"/>
                               </w:rPr>
-                              <w:t>Stage Cliiink</w:t>
+                              <w:t xml:space="preserve">Stage </w:t>
                             </w:r>
+                            <w:proofErr w:type="spellStart"/>
+                            <w:r>
+                              <w:rPr>
+                                <w:lang w:val="fr-FR"/>
+                              </w:rPr>
+                              <w:t>Cliiink</w:t>
+                            </w:r>
+                            <w:proofErr w:type="spellEnd"/>
                           </w:p>
                         </w:txbxContent>
                       </v:textbox>
@@ -756,10 +772,20 @@
         <w:pStyle w:val="Heading1"/>
         <w:spacing w:after="240"/>
       </w:pPr>
+      <w:proofErr w:type="spellStart"/>
       <w:r>
         <w:lastRenderedPageBreak/>
-        <w:t>Contexte et objectif</w:t>
-      </w:r>
+        <w:t>Contexte</w:t>
+      </w:r>
+      <w:proofErr w:type="spellEnd"/>
+      <w:r>
+        <w:t xml:space="preserve"> et </w:t>
+      </w:r>
+      <w:proofErr w:type="spellStart"/>
+      <w:r>
+        <w:t>objectif</w:t>
+      </w:r>
+      <w:proofErr w:type="spellEnd"/>
     </w:p>
     <w:p>
       <w:pPr>
@@ -790,7 +816,21 @@
         <w:rPr>
           <w:lang w:val="fr-FR"/>
         </w:rPr>
-        <w:t>plusieurs facteurs de performance et d’optimisation à apporter à leur environnement actuel (en particulier quant au dispositif Cliiink, la r</w:t>
+        <w:t xml:space="preserve">plusieurs facteurs de performance et d’optimisation à apporter à leur environnement actuel (en particulier quant au dispositif </w:t>
+      </w:r>
+      <w:proofErr w:type="spellStart"/>
+      <w:r>
+        <w:rPr>
+          <w:lang w:val="fr-FR"/>
+        </w:rPr>
+        <w:t>Cliiink</w:t>
+      </w:r>
+      <w:proofErr w:type="spellEnd"/>
+      <w:r>
+        <w:rPr>
+          <w:lang w:val="fr-FR"/>
+        </w:rPr>
+        <w:t>, la r</w:t>
       </w:r>
       <w:r>
         <w:rPr>
@@ -881,8 +921,23 @@
     </w:p>
     <w:p>
       <w:pPr>
-        <w:pStyle w:val="Heading1"/>
-        <w:spacing w:after="240"/>
+        <w:pStyle w:val="Content"/>
+        <w:rPr>
+          <w:lang w:val="fr-FR"/>
+        </w:rPr>
+      </w:pPr>
+    </w:p>
+    <w:p>
+      <w:pPr>
+        <w:pStyle w:val="Content"/>
+        <w:rPr>
+          <w:lang w:val="fr-FR"/>
+        </w:rPr>
+      </w:pPr>
+    </w:p>
+    <w:p>
+      <w:pPr>
+        <w:pStyle w:val="Content"/>
         <w:rPr>
           <w:lang w:val="fr-FR"/>
         </w:rPr>
@@ -976,11 +1031,19 @@
           <w:lang w:val="fr-FR"/>
         </w:rPr>
       </w:pPr>
-      <w:r>
-        <w:rPr>
-          <w:lang w:val="fr-FR"/>
-        </w:rPr>
-        <w:t>l’exploitation des données fournies</w:t>
+      <w:proofErr w:type="gramStart"/>
+      <w:r>
+        <w:rPr>
+          <w:lang w:val="fr-FR"/>
+        </w:rPr>
+        <w:t>l’exploitation</w:t>
+      </w:r>
+      <w:proofErr w:type="gramEnd"/>
+      <w:r>
+        <w:rPr>
+          <w:lang w:val="fr-FR"/>
+        </w:rPr>
+        <w:t xml:space="preserve"> des données fournies</w:t>
       </w:r>
     </w:p>
     <w:p>
@@ -994,11 +1057,19 @@
           <w:lang w:val="fr-FR"/>
         </w:rPr>
       </w:pPr>
-      <w:r>
-        <w:rPr>
-          <w:lang w:val="fr-FR"/>
-        </w:rPr>
-        <w:t>leur nettoyage préalable (détection d’anomalies)</w:t>
+      <w:proofErr w:type="gramStart"/>
+      <w:r>
+        <w:rPr>
+          <w:lang w:val="fr-FR"/>
+        </w:rPr>
+        <w:t>leur</w:t>
+      </w:r>
+      <w:proofErr w:type="gramEnd"/>
+      <w:r>
+        <w:rPr>
+          <w:lang w:val="fr-FR"/>
+        </w:rPr>
+        <w:t xml:space="preserve"> nettoyage préalable (détection d’anomalies)</w:t>
       </w:r>
     </w:p>
     <w:p>
@@ -1012,11 +1083,19 @@
           <w:lang w:val="fr-FR"/>
         </w:rPr>
       </w:pPr>
-      <w:r>
-        <w:rPr>
-          <w:lang w:val="fr-FR"/>
-        </w:rPr>
-        <w:t>leur transfert sur un SGBD (Système de Gestion de Base de Données) adéquat en données structurées</w:t>
+      <w:proofErr w:type="gramStart"/>
+      <w:r>
+        <w:rPr>
+          <w:lang w:val="fr-FR"/>
+        </w:rPr>
+        <w:t>leur</w:t>
+      </w:r>
+      <w:proofErr w:type="gramEnd"/>
+      <w:r>
+        <w:rPr>
+          <w:lang w:val="fr-FR"/>
+        </w:rPr>
+        <w:t xml:space="preserve"> transfert sur un SGBD (Système de Gestion de Base de Données) adéquat en données structurées</w:t>
       </w:r>
     </w:p>
     <w:p>
@@ -1030,11 +1109,19 @@
           <w:lang w:val="fr-FR"/>
         </w:rPr>
       </w:pPr>
-      <w:r>
-        <w:rPr>
-          <w:lang w:val="fr-FR"/>
-        </w:rPr>
-        <w:t>la récupération de jeux de données complémentaires</w:t>
+      <w:proofErr w:type="gramStart"/>
+      <w:r>
+        <w:rPr>
+          <w:lang w:val="fr-FR"/>
+        </w:rPr>
+        <w:t>la</w:t>
+      </w:r>
+      <w:proofErr w:type="gramEnd"/>
+      <w:r>
+        <w:rPr>
+          <w:lang w:val="fr-FR"/>
+        </w:rPr>
+        <w:t xml:space="preserve"> récupération de jeux de données complémentaires</w:t>
       </w:r>
     </w:p>
     <w:p>
@@ -1048,11 +1135,19 @@
           <w:lang w:val="fr-FR"/>
         </w:rPr>
       </w:pPr>
-      <w:r>
-        <w:rPr>
-          <w:lang w:val="fr-FR"/>
-        </w:rPr>
-        <w:t>l’établissement de statistiques</w:t>
+      <w:proofErr w:type="gramStart"/>
+      <w:r>
+        <w:rPr>
+          <w:lang w:val="fr-FR"/>
+        </w:rPr>
+        <w:t>l’établissement</w:t>
+      </w:r>
+      <w:proofErr w:type="gramEnd"/>
+      <w:r>
+        <w:rPr>
+          <w:lang w:val="fr-FR"/>
+        </w:rPr>
+        <w:t xml:space="preserve"> de statistiques</w:t>
       </w:r>
       <w:r>
         <w:rPr>
@@ -1078,11 +1173,19 @@
           <w:lang w:val="fr-FR"/>
         </w:rPr>
       </w:pPr>
-      <w:r>
-        <w:rPr>
-          <w:lang w:val="fr-FR"/>
-        </w:rPr>
-        <w:t>leur exploitation via une interface simplifiée</w:t>
+      <w:proofErr w:type="gramStart"/>
+      <w:r>
+        <w:rPr>
+          <w:lang w:val="fr-FR"/>
+        </w:rPr>
+        <w:t>leur</w:t>
+      </w:r>
+      <w:proofErr w:type="gramEnd"/>
+      <w:r>
+        <w:rPr>
+          <w:lang w:val="fr-FR"/>
+        </w:rPr>
+        <w:t xml:space="preserve"> exploitation via une interface simplifiée</w:t>
       </w:r>
     </w:p>
     <w:p>
@@ -1096,11 +1199,19 @@
           <w:lang w:val="fr-FR"/>
         </w:rPr>
       </w:pPr>
-      <w:r>
-        <w:rPr>
-          <w:lang w:val="fr-FR"/>
-        </w:rPr>
-        <w:t xml:space="preserve">la mise en avant de facteurs significatifs de performance et d’optimisation </w:t>
+      <w:proofErr w:type="gramStart"/>
+      <w:r>
+        <w:rPr>
+          <w:lang w:val="fr-FR"/>
+        </w:rPr>
+        <w:t>la</w:t>
+      </w:r>
+      <w:proofErr w:type="gramEnd"/>
+      <w:r>
+        <w:rPr>
+          <w:lang w:val="fr-FR"/>
+        </w:rPr>
+        <w:t xml:space="preserve"> mise en avant de facteurs significatifs de performance et d’optimisation </w:t>
       </w:r>
     </w:p>
     <w:p>
@@ -1285,13 +1396,28 @@
               <w:rPr>
                 <w:lang w:val="fr-FR"/>
               </w:rPr>
-              <w:t>Dans le cadre de ce stage, le langage de programmation Python sera utilisé en association avec Jinja 2 pour la visualisation des données. La basse de données MySQL sera exploitée.</w:t>
+              <w:t>Dans le cadre de ce stage, le langage de programmation Python sera utilisé en association avec Jinja 2 pour la visualisation des données. La base de données MySQL sera exploitée.</w:t>
             </w:r>
           </w:p>
           <w:p>
             <w:pPr>
-              <w:pStyle w:val="Heading1"/>
-              <w:spacing w:after="240"/>
+              <w:pStyle w:val="Content"/>
+              <w:rPr>
+                <w:lang w:val="fr-FR"/>
+              </w:rPr>
+            </w:pPr>
+          </w:p>
+          <w:p>
+            <w:pPr>
+              <w:pStyle w:val="Content"/>
+              <w:rPr>
+                <w:lang w:val="fr-FR"/>
+              </w:rPr>
+            </w:pPr>
+          </w:p>
+          <w:p>
+            <w:pPr>
+              <w:pStyle w:val="Content"/>
               <w:rPr>
                 <w:lang w:val="fr-FR"/>
               </w:rPr>
@@ -2772,6 +2898,7 @@
     <w:rsid w:val="00A353A5"/>
     <w:rsid w:val="00A66D04"/>
     <w:rsid w:val="00B64531"/>
+    <w:rsid w:val="00BD681A"/>
     <w:rsid w:val="00CD5045"/>
     <w:rsid w:val="00E47394"/>
   </w:rsids>

</xml_diff>